<commit_message>
Update homework for Assembly (Fall'23)
</commit_message>
<xml_diff>
--- a/courses/23F/Assembly/homework/hw3.docx
+++ b/courses/23F/Assembly/homework/hw3.docx
@@ -208,7 +208,7 @@
         <mc:AlternateContent>
           <mc:Choice Requires="wps">
             <w:drawing>
-              <wp:anchor distT="0" distB="0" distL="114300" distR="114300" simplePos="0" relativeHeight="251659264" behindDoc="0" locked="0" layoutInCell="1" allowOverlap="1" wp14:anchorId="4AC58603" wp14:editId="07B56E70">
+              <wp:anchor distT="0" distB="0" distL="114300" distR="114300" simplePos="0" relativeHeight="251659264" behindDoc="0" locked="0" layoutInCell="1" allowOverlap="1" wp14:anchorId="4AC58603" wp14:editId="44ED204A">
                 <wp:simplePos x="0" y="0"/>
                 <wp:positionH relativeFrom="column">
                   <wp:posOffset>3708400</wp:posOffset>
@@ -216,8 +216,8 @@
                 <wp:positionV relativeFrom="paragraph">
                   <wp:posOffset>127635</wp:posOffset>
                 </wp:positionV>
-                <wp:extent cx="2742565" cy="3442335"/>
-                <wp:effectExtent l="0" t="0" r="13335" b="12065"/>
+                <wp:extent cx="2742565" cy="3913505"/>
+                <wp:effectExtent l="0" t="0" r="13335" b="10795"/>
                 <wp:wrapSquare wrapText="bothSides"/>
                 <wp:docPr id="5" name="Text Box 5"/>
                 <wp:cNvGraphicFramePr/>
@@ -228,7 +228,7 @@
                       <wps:spPr>
                         <a:xfrm>
                           <a:off x="0" y="0"/>
-                          <a:ext cx="2742565" cy="3442335"/>
+                          <a:ext cx="2742565" cy="3913505"/>
                         </a:xfrm>
                         <a:prstGeom prst="rect">
                           <a:avLst/>
@@ -242,7 +242,7 @@
                         <a:effectLst/>
                         <a:extLst>
                           <a:ext uri="{C572A759-6A51-4108-AA02-DFA0A04FC94B}">
-                            <ma14:wrappingTextBoxFlag xmlns="" xmlns:mo="http://schemas.microsoft.com/office/mac/office/2008/main" xmlns:mv="urn:schemas-microsoft-com:mac:vml" xmlns:o="urn:schemas-microsoft-com:office:office" xmlns:v="urn:schemas-microsoft-com:vml" xmlns:w10="urn:schemas-microsoft-com:office:word" xmlns:w="http://schemas.openxmlformats.org/wordprocessingml/2006/main" xmlns:ma14="http://schemas.microsoft.com/office/mac/drawingml/2011/main"/>
+                            <ma14:wrappingTextBoxFlag xmlns:ma14="http://schemas.microsoft.com/office/mac/drawingml/2011/main" xmlns:w="http://schemas.openxmlformats.org/wordprocessingml/2006/main" xmlns:w10="urn:schemas-microsoft-com:office:word" xmlns:v="urn:schemas-microsoft-com:vml" xmlns:o="urn:schemas-microsoft-com:office:office" xmlns:mv="urn:schemas-microsoft-com:mac:vml" xmlns:mo="http://schemas.microsoft.com/office/mac/office/2008/main" xmlns=""/>
                           </a:ext>
                         </a:extLst>
                       </wps:spPr>
@@ -358,7 +358,19 @@
                               <w:rPr>
                                 <w:rFonts w:ascii="Consolas" w:hAnsi="Consolas" w:cs="Consolas"/>
                               </w:rPr>
-                              <w:t>srch(</w:t>
+                              <w:t>s</w:t>
+                            </w:r>
+                            <w:r>
+                              <w:rPr>
+                                <w:rFonts w:ascii="Consolas" w:hAnsi="Consolas" w:cs="Consolas"/>
+                              </w:rPr>
+                              <w:t>ea</w:t>
+                            </w:r>
+                            <w:r>
+                              <w:rPr>
+                                <w:rFonts w:ascii="Consolas" w:hAnsi="Consolas" w:cs="Consolas"/>
+                              </w:rPr>
+                              <w:t>rch(</w:t>
                             </w:r>
                             <w:proofErr w:type="gramEnd"/>
                             <w:r>
@@ -393,7 +405,25 @@
                               <w:rPr>
                                 <w:rFonts w:ascii="Consolas" w:hAnsi="Consolas" w:cs="Consolas"/>
                               </w:rPr>
-                              <w:t>%d, index);</w:t>
+                              <w:t>“</w:t>
+                            </w:r>
+                            <w:r>
+                              <w:rPr>
+                                <w:rFonts w:ascii="Consolas" w:hAnsi="Consolas" w:cs="Consolas"/>
+                              </w:rPr>
+                              <w:t>%d</w:t>
+                            </w:r>
+                            <w:r>
+                              <w:rPr>
+                                <w:rFonts w:ascii="Consolas" w:hAnsi="Consolas" w:cs="Consolas"/>
+                              </w:rPr>
+                              <w:t>”</w:t>
+                            </w:r>
+                            <w:r>
+                              <w:rPr>
+                                <w:rFonts w:ascii="Consolas" w:hAnsi="Consolas" w:cs="Consolas"/>
+                              </w:rPr>
+                              <w:t>, index);</w:t>
                             </w:r>
                           </w:p>
                           <w:p>
@@ -442,7 +472,19 @@
                               <w:rPr>
                                 <w:rFonts w:ascii="Consolas" w:hAnsi="Consolas" w:cs="Consolas"/>
                               </w:rPr>
-                              <w:t>srch(</w:t>
+                              <w:t>s</w:t>
+                            </w:r>
+                            <w:r>
+                              <w:rPr>
+                                <w:rFonts w:ascii="Consolas" w:hAnsi="Consolas" w:cs="Consolas"/>
+                              </w:rPr>
+                              <w:t>ea</w:t>
+                            </w:r>
+                            <w:r>
+                              <w:rPr>
+                                <w:rFonts w:ascii="Consolas" w:hAnsi="Consolas" w:cs="Consolas"/>
+                              </w:rPr>
+                              <w:t>rch(</w:t>
                             </w:r>
                             <w:proofErr w:type="gramEnd"/>
                             <w:r>
@@ -485,82 +527,14 @@
                               <w:rPr>
                                 <w:rFonts w:ascii="Consolas" w:hAnsi="Consolas" w:cs="Consolas"/>
                               </w:rPr>
-                              <w:t xml:space="preserve">    int found = 0;</w:t>
-                            </w:r>
-                          </w:p>
-                          <w:p>
-                            <w:pPr>
-                              <w:spacing w:after="0" w:line="240" w:lineRule="auto"/>
-                              <w:rPr>
-                                <w:rFonts w:ascii="Consolas" w:hAnsi="Consolas" w:cs="Consolas"/>
-                              </w:rPr>
-                            </w:pPr>
-                            <w:r>
-                              <w:rPr>
-                                <w:rFonts w:ascii="Consolas" w:hAnsi="Consolas" w:cs="Consolas"/>
-                              </w:rPr>
-                              <w:t xml:space="preserve">    while </w:t>
+                              <w:t xml:space="preserve">    int found = </w:t>
                             </w:r>
                             <w:proofErr w:type="gramStart"/>
                             <w:r>
                               <w:rPr>
                                 <w:rFonts w:ascii="Consolas" w:hAnsi="Consolas" w:cs="Consolas"/>
                               </w:rPr>
-                              <w:t>(!found</w:t>
-                            </w:r>
-                            <w:proofErr w:type="gramEnd"/>
-                            <w:r>
-                              <w:rPr>
-                                <w:rFonts w:ascii="Consolas" w:hAnsi="Consolas" w:cs="Consolas"/>
-                              </w:rPr>
-                              <w:t xml:space="preserve"> &amp;&amp; X[i] != 0){</w:t>
-                            </w:r>
-                          </w:p>
-                          <w:p>
-                            <w:pPr>
-                              <w:spacing w:after="0" w:line="240" w:lineRule="auto"/>
-                              <w:rPr>
-                                <w:rFonts w:ascii="Consolas" w:hAnsi="Consolas" w:cs="Consolas"/>
-                              </w:rPr>
-                            </w:pPr>
-                            <w:r>
-                              <w:rPr>
-                                <w:rFonts w:ascii="Consolas" w:hAnsi="Consolas" w:cs="Consolas"/>
-                              </w:rPr>
-                              <w:t xml:space="preserve">        if (X[i] == key)</w:t>
-                            </w:r>
-                            <w:r>
-                              <w:rPr>
-                                <w:rFonts w:ascii="Consolas" w:hAnsi="Consolas" w:cs="Consolas"/>
-                              </w:rPr>
-                              <w:t xml:space="preserve"> {</w:t>
-                            </w:r>
-                          </w:p>
-                          <w:p>
-                            <w:pPr>
-                              <w:spacing w:after="0" w:line="240" w:lineRule="auto"/>
-                              <w:rPr>
-                                <w:rFonts w:ascii="Consolas" w:hAnsi="Consolas" w:cs="Consolas"/>
-                              </w:rPr>
-                            </w:pPr>
-                            <w:r>
-                              <w:rPr>
-                                <w:rFonts w:ascii="Consolas" w:hAnsi="Consolas" w:cs="Consolas"/>
-                              </w:rPr>
-                              <w:t xml:space="preserve">          </w:t>
-                            </w:r>
-                            <w:r>
-                              <w:rPr>
-                                <w:rFonts w:ascii="Consolas" w:hAnsi="Consolas" w:cs="Consolas"/>
-                              </w:rPr>
-                              <w:t xml:space="preserve">found = </w:t>
-                            </w:r>
-                            <w:proofErr w:type="gramStart"/>
-                            <w:r>
-                              <w:rPr>
-                                <w:rFonts w:ascii="Consolas" w:hAnsi="Consolas" w:cs="Consolas"/>
-                              </w:rPr>
-                              <w:t>1;</w:t>
+                              <w:t>0;</w:t>
                             </w:r>
                             <w:proofErr w:type="gramEnd"/>
                           </w:p>
@@ -575,25 +549,33 @@
                               <w:rPr>
                                 <w:rFonts w:ascii="Consolas" w:hAnsi="Consolas" w:cs="Consolas"/>
                               </w:rPr>
-                              <w:t xml:space="preserve">        </w:t>
-                            </w:r>
-                            <w:r>
-                              <w:rPr>
-                                <w:rFonts w:ascii="Consolas" w:hAnsi="Consolas" w:cs="Consolas"/>
-                              </w:rPr>
-                              <w:t xml:space="preserve">} </w:t>
-                            </w:r>
-                            <w:r>
-                              <w:rPr>
-                                <w:rFonts w:ascii="Consolas" w:hAnsi="Consolas" w:cs="Consolas"/>
-                              </w:rPr>
-                              <w:t>else</w:t>
-                            </w:r>
-                            <w:r>
-                              <w:rPr>
-                                <w:rFonts w:ascii="Consolas" w:hAnsi="Consolas" w:cs="Consolas"/>
-                              </w:rPr>
-                              <w:t xml:space="preserve"> {</w:t>
+                              <w:t xml:space="preserve">    while </w:t>
+                            </w:r>
+                            <w:proofErr w:type="gramStart"/>
+                            <w:r>
+                              <w:rPr>
+                                <w:rFonts w:ascii="Consolas" w:hAnsi="Consolas" w:cs="Consolas"/>
+                              </w:rPr>
+                              <w:t>(!found</w:t>
+                            </w:r>
+                            <w:proofErr w:type="gramEnd"/>
+                            <w:r>
+                              <w:rPr>
+                                <w:rFonts w:ascii="Consolas" w:hAnsi="Consolas" w:cs="Consolas"/>
+                              </w:rPr>
+                              <w:t xml:space="preserve"> &amp;&amp; X[i] != 0)</w:t>
+                            </w:r>
+                            <w:r>
+                              <w:rPr>
+                                <w:rFonts w:ascii="Consolas" w:hAnsi="Consolas" w:cs="Consolas"/>
+                              </w:rPr>
+                              <w:t xml:space="preserve"> </w:t>
+                            </w:r>
+                            <w:r>
+                              <w:rPr>
+                                <w:rFonts w:ascii="Consolas" w:hAnsi="Consolas" w:cs="Consolas"/>
+                              </w:rPr>
+                              <w:t>{</w:t>
                             </w:r>
                           </w:p>
                           <w:p>
@@ -607,20 +589,40 @@
                               <w:rPr>
                                 <w:rFonts w:ascii="Consolas" w:hAnsi="Consolas" w:cs="Consolas"/>
                               </w:rPr>
+                              <w:t xml:space="preserve">        if (X[i] == key)</w:t>
+                            </w:r>
+                            <w:r>
+                              <w:rPr>
+                                <w:rFonts w:ascii="Consolas" w:hAnsi="Consolas" w:cs="Consolas"/>
+                              </w:rPr>
+                              <w:t xml:space="preserve"> {</w:t>
+                            </w:r>
+                          </w:p>
+                          <w:p>
+                            <w:pPr>
+                              <w:spacing w:after="0" w:line="240" w:lineRule="auto"/>
+                              <w:rPr>
+                                <w:rFonts w:ascii="Consolas" w:hAnsi="Consolas" w:cs="Consolas"/>
+                              </w:rPr>
+                            </w:pPr>
+                            <w:r>
+                              <w:rPr>
+                                <w:rFonts w:ascii="Consolas" w:hAnsi="Consolas" w:cs="Consolas"/>
+                              </w:rPr>
                               <w:t xml:space="preserve">          </w:t>
                             </w:r>
                             <w:r>
                               <w:rPr>
                                 <w:rFonts w:ascii="Consolas" w:hAnsi="Consolas" w:cs="Consolas"/>
                               </w:rPr>
-                              <w:t>i+</w:t>
+                              <w:t xml:space="preserve">found = </w:t>
                             </w:r>
                             <w:proofErr w:type="gramStart"/>
                             <w:r>
                               <w:rPr>
                                 <w:rFonts w:ascii="Consolas" w:hAnsi="Consolas" w:cs="Consolas"/>
                               </w:rPr>
-                              <w:t>+;</w:t>
+                              <w:t>1;</w:t>
                             </w:r>
                             <w:proofErr w:type="gramEnd"/>
                           </w:p>
@@ -635,7 +637,25 @@
                               <w:rPr>
                                 <w:rFonts w:ascii="Consolas" w:hAnsi="Consolas" w:cs="Consolas"/>
                               </w:rPr>
-                              <w:t xml:space="preserve">        }</w:t>
+                              <w:t xml:space="preserve">        </w:t>
+                            </w:r>
+                            <w:r>
+                              <w:rPr>
+                                <w:rFonts w:ascii="Consolas" w:hAnsi="Consolas" w:cs="Consolas"/>
+                              </w:rPr>
+                              <w:t xml:space="preserve">} </w:t>
+                            </w:r>
+                            <w:r>
+                              <w:rPr>
+                                <w:rFonts w:ascii="Consolas" w:hAnsi="Consolas" w:cs="Consolas"/>
+                              </w:rPr>
+                              <w:t>else</w:t>
+                            </w:r>
+                            <w:r>
+                              <w:rPr>
+                                <w:rFonts w:ascii="Consolas" w:hAnsi="Consolas" w:cs="Consolas"/>
+                              </w:rPr>
+                              <w:t xml:space="preserve"> {</w:t>
                             </w:r>
                           </w:p>
                           <w:p>
@@ -649,46 +669,20 @@
                               <w:rPr>
                                 <w:rFonts w:ascii="Consolas" w:hAnsi="Consolas" w:cs="Consolas"/>
                               </w:rPr>
-                              <w:t xml:space="preserve">    }</w:t>
-                            </w:r>
-                          </w:p>
-                          <w:p>
-                            <w:pPr>
-                              <w:spacing w:after="0" w:line="240" w:lineRule="auto"/>
-                              <w:rPr>
-                                <w:rFonts w:ascii="Consolas" w:hAnsi="Consolas" w:cs="Consolas"/>
-                              </w:rPr>
-                            </w:pPr>
-                            <w:r>
-                              <w:rPr>
-                                <w:rFonts w:ascii="Consolas" w:hAnsi="Consolas" w:cs="Consolas"/>
-                              </w:rPr>
-                              <w:t xml:space="preserve">    </w:t>
-                            </w:r>
-                            <w:r>
-                              <w:rPr>
-                                <w:rFonts w:ascii="Consolas" w:hAnsi="Consolas" w:cs="Consolas"/>
-                              </w:rPr>
-                              <w:t>i</w:t>
-                            </w:r>
-                            <w:r>
-                              <w:rPr>
-                                <w:rFonts w:ascii="Consolas" w:hAnsi="Consolas" w:cs="Consolas"/>
-                              </w:rPr>
-                              <w:t>f (found)</w:t>
-                            </w:r>
-                            <w:r>
-                              <w:rPr>
-                                <w:rFonts w:ascii="Consolas" w:hAnsi="Consolas" w:cs="Consolas"/>
-                              </w:rPr>
-                              <w:t xml:space="preserve"> return </w:t>
+                              <w:t xml:space="preserve">          </w:t>
+                            </w:r>
+                            <w:r>
+                              <w:rPr>
+                                <w:rFonts w:ascii="Consolas" w:hAnsi="Consolas" w:cs="Consolas"/>
+                              </w:rPr>
+                              <w:t>i+</w:t>
                             </w:r>
                             <w:proofErr w:type="gramStart"/>
                             <w:r>
                               <w:rPr>
                                 <w:rFonts w:ascii="Consolas" w:hAnsi="Consolas" w:cs="Consolas"/>
                               </w:rPr>
-                              <w:t>i;</w:t>
+                              <w:t>+;</w:t>
                             </w:r>
                             <w:proofErr w:type="gramEnd"/>
                           </w:p>
@@ -703,7 +697,7 @@
                               <w:rPr>
                                 <w:rFonts w:ascii="Consolas" w:hAnsi="Consolas" w:cs="Consolas"/>
                               </w:rPr>
-                              <w:t xml:space="preserve">    else</w:t>
+                              <w:t xml:space="preserve">        }</w:t>
                             </w:r>
                           </w:p>
                           <w:p>
@@ -717,6 +711,58 @@
                               <w:rPr>
                                 <w:rFonts w:ascii="Consolas" w:hAnsi="Consolas" w:cs="Consolas"/>
                               </w:rPr>
+                              <w:t xml:space="preserve">    }</w:t>
+                            </w:r>
+                          </w:p>
+                          <w:p>
+                            <w:pPr>
+                              <w:spacing w:after="0" w:line="240" w:lineRule="auto"/>
+                              <w:rPr>
+                                <w:rFonts w:ascii="Consolas" w:hAnsi="Consolas" w:cs="Consolas"/>
+                              </w:rPr>
+                            </w:pPr>
+                            <w:r>
+                              <w:rPr>
+                                <w:rFonts w:ascii="Consolas" w:hAnsi="Consolas" w:cs="Consolas"/>
+                              </w:rPr>
+                              <w:t xml:space="preserve">    </w:t>
+                            </w:r>
+                            <w:r>
+                              <w:rPr>
+                                <w:rFonts w:ascii="Consolas" w:hAnsi="Consolas" w:cs="Consolas"/>
+                              </w:rPr>
+                              <w:t>i</w:t>
+                            </w:r>
+                            <w:r>
+                              <w:rPr>
+                                <w:rFonts w:ascii="Consolas" w:hAnsi="Consolas" w:cs="Consolas"/>
+                              </w:rPr>
+                              <w:t>f (found)</w:t>
+                            </w:r>
+                            <w:r>
+                              <w:rPr>
+                                <w:rFonts w:ascii="Consolas" w:hAnsi="Consolas" w:cs="Consolas"/>
+                              </w:rPr>
+                              <w:t xml:space="preserve"> </w:t>
+                            </w:r>
+                            <w:r>
+                              <w:rPr>
+                                <w:rFonts w:ascii="Consolas" w:hAnsi="Consolas" w:cs="Consolas"/>
+                              </w:rPr>
+                              <w:t>{</w:t>
+                            </w:r>
+                          </w:p>
+                          <w:p>
+                            <w:pPr>
+                              <w:spacing w:after="0" w:line="240" w:lineRule="auto"/>
+                              <w:rPr>
+                                <w:rFonts w:ascii="Consolas" w:hAnsi="Consolas" w:cs="Consolas"/>
+                              </w:rPr>
+                            </w:pPr>
+                            <w:r>
+                              <w:rPr>
+                                <w:rFonts w:ascii="Consolas" w:hAnsi="Consolas" w:cs="Consolas"/>
+                              </w:rPr>
                               <w:t xml:space="preserve">        </w:t>
                             </w:r>
                             <w:r>
@@ -730,9 +776,83 @@
                               <w:rPr>
                                 <w:rFonts w:ascii="Consolas" w:hAnsi="Consolas" w:cs="Consolas"/>
                               </w:rPr>
+                              <w:t>i;</w:t>
+                            </w:r>
+                            <w:proofErr w:type="gramEnd"/>
+                          </w:p>
+                          <w:p>
+                            <w:pPr>
+                              <w:spacing w:after="0" w:line="240" w:lineRule="auto"/>
+                              <w:rPr>
+                                <w:rFonts w:ascii="Consolas" w:hAnsi="Consolas" w:cs="Consolas"/>
+                              </w:rPr>
+                            </w:pPr>
+                            <w:r>
+                              <w:rPr>
+                                <w:rFonts w:ascii="Consolas" w:hAnsi="Consolas" w:cs="Consolas"/>
+                              </w:rPr>
+                              <w:t xml:space="preserve">    </w:t>
+                            </w:r>
+                            <w:r>
+                              <w:rPr>
+                                <w:rFonts w:ascii="Consolas" w:hAnsi="Consolas" w:cs="Consolas"/>
+                              </w:rPr>
+                              <w:t xml:space="preserve">} </w:t>
+                            </w:r>
+                            <w:r>
+                              <w:rPr>
+                                <w:rFonts w:ascii="Consolas" w:hAnsi="Consolas" w:cs="Consolas"/>
+                              </w:rPr>
+                              <w:t>else</w:t>
+                            </w:r>
+                            <w:r>
+                              <w:rPr>
+                                <w:rFonts w:ascii="Consolas" w:hAnsi="Consolas" w:cs="Consolas"/>
+                              </w:rPr>
+                              <w:t xml:space="preserve"> {</w:t>
+                            </w:r>
+                          </w:p>
+                          <w:p>
+                            <w:pPr>
+                              <w:spacing w:after="0" w:line="240" w:lineRule="auto"/>
+                              <w:rPr>
+                                <w:rFonts w:ascii="Consolas" w:hAnsi="Consolas" w:cs="Consolas"/>
+                              </w:rPr>
+                            </w:pPr>
+                            <w:r>
+                              <w:rPr>
+                                <w:rFonts w:ascii="Consolas" w:hAnsi="Consolas" w:cs="Consolas"/>
+                              </w:rPr>
+                              <w:t xml:space="preserve">        </w:t>
+                            </w:r>
+                            <w:r>
+                              <w:rPr>
+                                <w:rFonts w:ascii="Consolas" w:hAnsi="Consolas" w:cs="Consolas"/>
+                              </w:rPr>
+                              <w:t xml:space="preserve">return </w:t>
+                            </w:r>
+                            <w:proofErr w:type="gramStart"/>
+                            <w:r>
+                              <w:rPr>
+                                <w:rFonts w:ascii="Consolas" w:hAnsi="Consolas" w:cs="Consolas"/>
+                              </w:rPr>
                               <w:t>-1;</w:t>
                             </w:r>
                             <w:proofErr w:type="gramEnd"/>
+                          </w:p>
+                          <w:p>
+                            <w:pPr>
+                              <w:spacing w:after="0" w:line="240" w:lineRule="auto"/>
+                              <w:rPr>
+                                <w:rFonts w:ascii="Consolas" w:hAnsi="Consolas" w:cs="Consolas"/>
+                              </w:rPr>
+                            </w:pPr>
+                            <w:r>
+                              <w:rPr>
+                                <w:rFonts w:ascii="Consolas" w:hAnsi="Consolas" w:cs="Consolas"/>
+                              </w:rPr>
+                              <w:t xml:space="preserve">    }</w:t>
+                            </w:r>
                           </w:p>
                           <w:p>
                             <w:pPr>
@@ -775,7 +895,7 @@
                 <v:stroke joinstyle="miter"/>
                 <v:path gradientshapeok="t" o:connecttype="rect"/>
               </v:shapetype>
-              <v:shape id="Text Box 5" o:spid="_x0000_s1026" type="#_x0000_t202" style="position:absolute;left:0;text-align:left;margin-left:292pt;margin-top:10.05pt;width:215.95pt;height:271.05pt;z-index:251659264;visibility:visible;mso-wrap-style:square;mso-width-percent:0;mso-height-percent:0;mso-wrap-distance-left:9pt;mso-wrap-distance-top:0;mso-wrap-distance-right:9pt;mso-wrap-distance-bottom:0;mso-position-horizontal:absolute;mso-position-horizontal-relative:text;mso-position-vertical:absolute;mso-position-vertical-relative:text;mso-width-percent:0;mso-height-percent:0;mso-width-relative:margin;mso-height-relative:margin;v-text-anchor:top" o:gfxdata="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" filled="f" strokecolor="#4f81bd">
+              <v:shape id="Text Box 5" o:spid="_x0000_s1026" type="#_x0000_t202" style="position:absolute;left:0;text-align:left;margin-left:292pt;margin-top:10.05pt;width:215.95pt;height:308.15pt;z-index:251659264;visibility:visible;mso-wrap-style:square;mso-width-percent:0;mso-height-percent:0;mso-wrap-distance-left:9pt;mso-wrap-distance-top:0;mso-wrap-distance-right:9pt;mso-wrap-distance-bottom:0;mso-position-horizontal:absolute;mso-position-horizontal-relative:text;mso-position-vertical:absolute;mso-position-vertical-relative:text;mso-width-percent:0;mso-height-percent:0;mso-width-relative:margin;mso-height-relative:margin;v-text-anchor:top" o:gfxdata="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" filled="f" strokecolor="#4f81bd">
                 <v:textbox>
                   <w:txbxContent>
                     <w:p>
@@ -789,21 +909,7 @@
                         <w:rPr>
                           <w:rFonts w:ascii="Consolas" w:hAnsi="Consolas" w:cs="Consolas"/>
                         </w:rPr>
-                        <w:t xml:space="preserve">void </w:t>
-                      </w:r>
-                      <w:proofErr w:type="gramStart"/>
-                      <w:r>
-                        <w:rPr>
-                          <w:rFonts w:ascii="Consolas" w:hAnsi="Consolas" w:cs="Consolas"/>
-                        </w:rPr>
-                        <w:t>main(</w:t>
-                      </w:r>
-                      <w:proofErr w:type="gramEnd"/>
-                      <w:r>
-                        <w:rPr>
-                          <w:rFonts w:ascii="Consolas" w:hAnsi="Consolas" w:cs="Consolas"/>
-                        </w:rPr>
-                        <w:t>) {</w:t>
+                        <w:t>void main() {</w:t>
                       </w:r>
                     </w:p>
                     <w:p>
@@ -817,21 +923,7 @@
                         <w:rPr>
                           <w:rFonts w:ascii="Consolas" w:hAnsi="Consolas" w:cs="Consolas"/>
                         </w:rPr>
-                        <w:t xml:space="preserve">    int </w:t>
-                      </w:r>
-                      <w:proofErr w:type="gramStart"/>
-                      <w:r>
-                        <w:rPr>
-                          <w:rFonts w:ascii="Consolas" w:hAnsi="Consolas" w:cs="Consolas"/>
-                        </w:rPr>
-                        <w:t>X[</w:t>
-                      </w:r>
-                      <w:proofErr w:type="gramEnd"/>
-                      <w:r>
-                        <w:rPr>
-                          <w:rFonts w:ascii="Consolas" w:hAnsi="Consolas" w:cs="Consolas"/>
-                        </w:rPr>
-                        <w:t>];</w:t>
+                        <w:t xml:space="preserve">    int X[];</w:t>
                       </w:r>
                     </w:p>
                     <w:p>
@@ -845,43 +937,7 @@
                         <w:rPr>
                           <w:rFonts w:ascii="Consolas" w:hAnsi="Consolas" w:cs="Consolas"/>
                         </w:rPr>
-                        <w:t xml:space="preserve">    int key = </w:t>
-                      </w:r>
-                      <w:proofErr w:type="gramStart"/>
-                      <w:r>
-                        <w:rPr>
-                          <w:rFonts w:ascii="Consolas" w:hAnsi="Consolas" w:cs="Consolas"/>
-                        </w:rPr>
-                        <w:t>5;</w:t>
-                      </w:r>
-                      <w:proofErr w:type="gramEnd"/>
-                    </w:p>
-                    <w:p>
-                      <w:pPr>
-                        <w:spacing w:after="0" w:line="240" w:lineRule="auto"/>
-                        <w:rPr>
-                          <w:rFonts w:ascii="Consolas" w:hAnsi="Consolas" w:cs="Consolas"/>
-                        </w:rPr>
-                      </w:pPr>
-                      <w:r>
-                        <w:rPr>
-                          <w:rFonts w:ascii="Consolas" w:hAnsi="Consolas" w:cs="Consolas"/>
-                        </w:rPr>
-                        <w:t xml:space="preserve">    index = </w:t>
-                      </w:r>
-                      <w:proofErr w:type="gramStart"/>
-                      <w:r>
-                        <w:rPr>
-                          <w:rFonts w:ascii="Consolas" w:hAnsi="Consolas" w:cs="Consolas"/>
-                        </w:rPr>
-                        <w:t>srch(</w:t>
-                      </w:r>
-                      <w:proofErr w:type="gramEnd"/>
-                      <w:r>
-                        <w:rPr>
-                          <w:rFonts w:ascii="Consolas" w:hAnsi="Consolas" w:cs="Consolas"/>
-                        </w:rPr>
-                        <w:t>);</w:t>
+                        <w:t xml:space="preserve">    int key = 5;</w:t>
                       </w:r>
                     </w:p>
                     <w:p>
@@ -895,21 +951,57 @@
                         <w:rPr>
                           <w:rFonts w:ascii="Consolas" w:hAnsi="Consolas" w:cs="Consolas"/>
                         </w:rPr>
-                        <w:t xml:space="preserve">    </w:t>
+                        <w:t xml:space="preserve">    index = s</w:t>
                       </w:r>
-                      <w:proofErr w:type="gramStart"/>
                       <w:r>
                         <w:rPr>
                           <w:rFonts w:ascii="Consolas" w:hAnsi="Consolas" w:cs="Consolas"/>
                         </w:rPr>
-                        <w:t>print(</w:t>
+                        <w:t>ea</w:t>
                       </w:r>
-                      <w:proofErr w:type="gramEnd"/>
                       <w:r>
                         <w:rPr>
                           <w:rFonts w:ascii="Consolas" w:hAnsi="Consolas" w:cs="Consolas"/>
                         </w:rPr>
-                        <w:t>%d, index);</w:t>
+                        <w:t>rch();</w:t>
+                      </w:r>
+                    </w:p>
+                    <w:p>
+                      <w:pPr>
+                        <w:spacing w:after="0" w:line="240" w:lineRule="auto"/>
+                        <w:rPr>
+                          <w:rFonts w:ascii="Consolas" w:hAnsi="Consolas" w:cs="Consolas"/>
+                        </w:rPr>
+                      </w:pPr>
+                      <w:r>
+                        <w:rPr>
+                          <w:rFonts w:ascii="Consolas" w:hAnsi="Consolas" w:cs="Consolas"/>
+                        </w:rPr>
+                        <w:t xml:space="preserve">    print(</w:t>
+                      </w:r>
+                      <w:r>
+                        <w:rPr>
+                          <w:rFonts w:ascii="Consolas" w:hAnsi="Consolas" w:cs="Consolas"/>
+                        </w:rPr>
+                        <w:t>“</w:t>
+                      </w:r>
+                      <w:r>
+                        <w:rPr>
+                          <w:rFonts w:ascii="Consolas" w:hAnsi="Consolas" w:cs="Consolas"/>
+                        </w:rPr>
+                        <w:t>%d</w:t>
+                      </w:r>
+                      <w:r>
+                        <w:rPr>
+                          <w:rFonts w:ascii="Consolas" w:hAnsi="Consolas" w:cs="Consolas"/>
+                        </w:rPr>
+                        <w:t>”</w:t>
+                      </w:r>
+                      <w:r>
+                        <w:rPr>
+                          <w:rFonts w:ascii="Consolas" w:hAnsi="Consolas" w:cs="Consolas"/>
+                        </w:rPr>
+                        <w:t>, index);</w:t>
                       </w:r>
                     </w:p>
                     <w:p>
@@ -951,21 +1043,19 @@
                         <w:rPr>
                           <w:rFonts w:ascii="Consolas" w:hAnsi="Consolas" w:cs="Consolas"/>
                         </w:rPr>
-                        <w:t xml:space="preserve">nt </w:t>
+                        <w:t>nt s</w:t>
                       </w:r>
-                      <w:proofErr w:type="gramStart"/>
                       <w:r>
                         <w:rPr>
                           <w:rFonts w:ascii="Consolas" w:hAnsi="Consolas" w:cs="Consolas"/>
                         </w:rPr>
-                        <w:t>srch(</w:t>
+                        <w:t>ea</w:t>
                       </w:r>
-                      <w:proofErr w:type="gramEnd"/>
                       <w:r>
                         <w:rPr>
                           <w:rFonts w:ascii="Consolas" w:hAnsi="Consolas" w:cs="Consolas"/>
                         </w:rPr>
-                        <w:t>){</w:t>
+                        <w:t>rch(){</w:t>
                       </w:r>
                     </w:p>
                     <w:p>
@@ -979,16 +1069,8 @@
                         <w:rPr>
                           <w:rFonts w:ascii="Consolas" w:hAnsi="Consolas" w:cs="Consolas"/>
                         </w:rPr>
-                        <w:t xml:space="preserve">    int i = </w:t>
+                        <w:t xml:space="preserve">    int i = 0;</w:t>
                       </w:r>
-                      <w:proofErr w:type="gramStart"/>
-                      <w:r>
-                        <w:rPr>
-                          <w:rFonts w:ascii="Consolas" w:hAnsi="Consolas" w:cs="Consolas"/>
-                        </w:rPr>
-                        <w:t>0;</w:t>
-                      </w:r>
-                      <w:proofErr w:type="gramEnd"/>
                     </w:p>
                     <w:p>
                       <w:pPr>
@@ -1015,21 +1097,19 @@
                         <w:rPr>
                           <w:rFonts w:ascii="Consolas" w:hAnsi="Consolas" w:cs="Consolas"/>
                         </w:rPr>
-                        <w:t xml:space="preserve">    while </w:t>
+                        <w:t xml:space="preserve">    while (!found &amp;&amp; X[i] != 0)</w:t>
                       </w:r>
-                      <w:proofErr w:type="gramStart"/>
                       <w:r>
                         <w:rPr>
                           <w:rFonts w:ascii="Consolas" w:hAnsi="Consolas" w:cs="Consolas"/>
                         </w:rPr>
-                        <w:t>(!found</w:t>
+                        <w:t xml:space="preserve"> </w:t>
                       </w:r>
-                      <w:proofErr w:type="gramEnd"/>
                       <w:r>
                         <w:rPr>
                           <w:rFonts w:ascii="Consolas" w:hAnsi="Consolas" w:cs="Consolas"/>
                         </w:rPr>
-                        <w:t xml:space="preserve"> &amp;&amp; X[i] != 0){</w:t>
+                        <w:t>{</w:t>
                       </w:r>
                     </w:p>
                     <w:p>
@@ -1069,16 +1149,8 @@
                         <w:rPr>
                           <w:rFonts w:ascii="Consolas" w:hAnsi="Consolas" w:cs="Consolas"/>
                         </w:rPr>
-                        <w:t xml:space="preserve">found = </w:t>
+                        <w:t>found = 1;</w:t>
                       </w:r>
-                      <w:proofErr w:type="gramStart"/>
-                      <w:r>
-                        <w:rPr>
-                          <w:rFonts w:ascii="Consolas" w:hAnsi="Consolas" w:cs="Consolas"/>
-                        </w:rPr>
-                        <w:t>1;</w:t>
-                      </w:r>
-                      <w:proofErr w:type="gramEnd"/>
                     </w:p>
                     <w:p>
                       <w:pPr>
@@ -1129,16 +1201,8 @@
                         <w:rPr>
                           <w:rFonts w:ascii="Consolas" w:hAnsi="Consolas" w:cs="Consolas"/>
                         </w:rPr>
-                        <w:t>i+</w:t>
+                        <w:t>i++;</w:t>
                       </w:r>
-                      <w:proofErr w:type="gramStart"/>
-                      <w:r>
-                        <w:rPr>
-                          <w:rFonts w:ascii="Consolas" w:hAnsi="Consolas" w:cs="Consolas"/>
-                        </w:rPr>
-                        <w:t>+;</w:t>
-                      </w:r>
-                      <w:proofErr w:type="gramEnd"/>
                     </w:p>
                     <w:p>
                       <w:pPr>
@@ -1197,29 +1261,13 @@
                         <w:rPr>
                           <w:rFonts w:ascii="Consolas" w:hAnsi="Consolas" w:cs="Consolas"/>
                         </w:rPr>
-                        <w:t xml:space="preserve"> return </w:t>
+                        <w:t xml:space="preserve"> </w:t>
                       </w:r>
-                      <w:proofErr w:type="gramStart"/>
                       <w:r>
                         <w:rPr>
                           <w:rFonts w:ascii="Consolas" w:hAnsi="Consolas" w:cs="Consolas"/>
                         </w:rPr>
-                        <w:t>i;</w:t>
-                      </w:r>
-                      <w:proofErr w:type="gramEnd"/>
-                    </w:p>
-                    <w:p>
-                      <w:pPr>
-                        <w:spacing w:after="0" w:line="240" w:lineRule="auto"/>
-                        <w:rPr>
-                          <w:rFonts w:ascii="Consolas" w:hAnsi="Consolas" w:cs="Consolas"/>
-                        </w:rPr>
-                      </w:pPr>
-                      <w:r>
-                        <w:rPr>
-                          <w:rFonts w:ascii="Consolas" w:hAnsi="Consolas" w:cs="Consolas"/>
-                        </w:rPr>
-                        <w:t xml:space="preserve">    else</w:t>
+                        <w:t>{</w:t>
                       </w:r>
                     </w:p>
                     <w:p>
@@ -1241,14 +1289,78 @@
                         </w:rPr>
                         <w:t xml:space="preserve">return </w:t>
                       </w:r>
-                      <w:proofErr w:type="gramStart"/>
                       <w:r>
                         <w:rPr>
                           <w:rFonts w:ascii="Consolas" w:hAnsi="Consolas" w:cs="Consolas"/>
                         </w:rPr>
-                        <w:t>-1;</w:t>
+                        <w:t>i;</w:t>
                       </w:r>
-                      <w:proofErr w:type="gramEnd"/>
+                    </w:p>
+                    <w:p>
+                      <w:pPr>
+                        <w:spacing w:after="0" w:line="240" w:lineRule="auto"/>
+                        <w:rPr>
+                          <w:rFonts w:ascii="Consolas" w:hAnsi="Consolas" w:cs="Consolas"/>
+                        </w:rPr>
+                      </w:pPr>
+                      <w:r>
+                        <w:rPr>
+                          <w:rFonts w:ascii="Consolas" w:hAnsi="Consolas" w:cs="Consolas"/>
+                        </w:rPr>
+                        <w:t xml:space="preserve">    </w:t>
+                      </w:r>
+                      <w:r>
+                        <w:rPr>
+                          <w:rFonts w:ascii="Consolas" w:hAnsi="Consolas" w:cs="Consolas"/>
+                        </w:rPr>
+                        <w:t xml:space="preserve">} </w:t>
+                      </w:r>
+                      <w:r>
+                        <w:rPr>
+                          <w:rFonts w:ascii="Consolas" w:hAnsi="Consolas" w:cs="Consolas"/>
+                        </w:rPr>
+                        <w:t>else</w:t>
+                      </w:r>
+                      <w:r>
+                        <w:rPr>
+                          <w:rFonts w:ascii="Consolas" w:hAnsi="Consolas" w:cs="Consolas"/>
+                        </w:rPr>
+                        <w:t xml:space="preserve"> {</w:t>
+                      </w:r>
+                    </w:p>
+                    <w:p>
+                      <w:pPr>
+                        <w:spacing w:after="0" w:line="240" w:lineRule="auto"/>
+                        <w:rPr>
+                          <w:rFonts w:ascii="Consolas" w:hAnsi="Consolas" w:cs="Consolas"/>
+                        </w:rPr>
+                      </w:pPr>
+                      <w:r>
+                        <w:rPr>
+                          <w:rFonts w:ascii="Consolas" w:hAnsi="Consolas" w:cs="Consolas"/>
+                        </w:rPr>
+                        <w:t xml:space="preserve">        </w:t>
+                      </w:r>
+                      <w:r>
+                        <w:rPr>
+                          <w:rFonts w:ascii="Consolas" w:hAnsi="Consolas" w:cs="Consolas"/>
+                        </w:rPr>
+                        <w:t>return -1;</w:t>
+                      </w:r>
+                    </w:p>
+                    <w:p>
+                      <w:pPr>
+                        <w:spacing w:after="0" w:line="240" w:lineRule="auto"/>
+                        <w:rPr>
+                          <w:rFonts w:ascii="Consolas" w:hAnsi="Consolas" w:cs="Consolas"/>
+                        </w:rPr>
+                      </w:pPr>
+                      <w:r>
+                        <w:rPr>
+                          <w:rFonts w:ascii="Consolas" w:hAnsi="Consolas" w:cs="Consolas"/>
+                        </w:rPr>
+                        <w:t xml:space="preserve">    }</w:t>
+                      </w:r>
                     </w:p>
                     <w:p>
                       <w:pPr>
@@ -1313,7 +1425,7 @@
           <w:sz w:val="24"/>
           <w:szCs w:val="24"/>
         </w:rPr>
-        <w:t>A</w:t>
+        <w:t>Assume a</w:t>
       </w:r>
       <w:r>
         <w:rPr>
@@ -1349,7 +1461,16 @@
           <w:sz w:val="24"/>
           <w:szCs w:val="24"/>
         </w:rPr>
-        <w:t>has</w:t>
+        <w:t>contains</w:t>
+      </w:r>
+      <w:r>
+        <w:rPr>
+          <w:rFonts w:asciiTheme="majorHAnsi" w:eastAsia="Batang" w:hAnsiTheme="majorHAnsi" w:cstheme="majorHAnsi"/>
+          <w:color w:val="000000" w:themeColor="text1"/>
+          <w:sz w:val="24"/>
+          <w:szCs w:val="24"/>
+        </w:rPr>
+        <w:t xml:space="preserve"> only</w:t>
       </w:r>
       <w:r>
         <w:rPr>
@@ -1367,7 +1488,25 @@
           <w:sz w:val="24"/>
           <w:szCs w:val="24"/>
         </w:rPr>
-        <w:t xml:space="preserve">, and you can initialize </w:t>
+        <w:t xml:space="preserve"> greater than 0</w:t>
+      </w:r>
+      <w:r>
+        <w:rPr>
+          <w:rFonts w:asciiTheme="majorHAnsi" w:eastAsia="Batang" w:hAnsiTheme="majorHAnsi" w:cstheme="majorHAnsi"/>
+          <w:color w:val="000000" w:themeColor="text1"/>
+          <w:sz w:val="24"/>
+          <w:szCs w:val="24"/>
+        </w:rPr>
+        <w:t xml:space="preserve"> (</w:t>
+      </w:r>
+      <w:r>
+        <w:rPr>
+          <w:rFonts w:asciiTheme="majorHAnsi" w:eastAsia="Batang" w:hAnsiTheme="majorHAnsi" w:cstheme="majorHAnsi"/>
+          <w:color w:val="000000" w:themeColor="text1"/>
+          <w:sz w:val="24"/>
+          <w:szCs w:val="24"/>
+        </w:rPr>
+        <w:t xml:space="preserve">you can initialize </w:t>
       </w:r>
       <w:r>
         <w:rPr>
@@ -1385,7 +1524,25 @@
           <w:sz w:val="24"/>
           <w:szCs w:val="24"/>
         </w:rPr>
-        <w:t xml:space="preserve"> with arbitrary values in MIPS. </w:t>
+        <w:t xml:space="preserve"> with arbitrary values in MIPS</w:t>
+      </w:r>
+      <w:r>
+        <w:rPr>
+          <w:rFonts w:asciiTheme="majorHAnsi" w:eastAsia="Batang" w:hAnsiTheme="majorHAnsi" w:cstheme="majorHAnsi"/>
+          <w:color w:val="000000" w:themeColor="text1"/>
+          <w:sz w:val="24"/>
+          <w:szCs w:val="24"/>
+        </w:rPr>
+        <w:t>)</w:t>
+      </w:r>
+      <w:r>
+        <w:rPr>
+          <w:rFonts w:asciiTheme="majorHAnsi" w:eastAsia="Batang" w:hAnsiTheme="majorHAnsi" w:cstheme="majorHAnsi"/>
+          <w:color w:val="000000" w:themeColor="text1"/>
+          <w:sz w:val="24"/>
+          <w:szCs w:val="24"/>
+        </w:rPr>
+        <w:t xml:space="preserve">. </w:t>
       </w:r>
       <w:r>
         <w:rPr>
@@ -1484,7 +1641,25 @@
           <w:sz w:val="24"/>
           <w:szCs w:val="24"/>
         </w:rPr>
-        <w:t>srch(</w:t>
+        <w:t>s</w:t>
+      </w:r>
+      <w:r>
+        <w:rPr>
+          <w:rFonts w:ascii="Consolas" w:eastAsia="Batang" w:hAnsi="Consolas" w:cs="Consolas"/>
+          <w:color w:val="000000" w:themeColor="text1"/>
+          <w:sz w:val="24"/>
+          <w:szCs w:val="24"/>
+        </w:rPr>
+        <w:t>ea</w:t>
+      </w:r>
+      <w:r>
+        <w:rPr>
+          <w:rFonts w:ascii="Consolas" w:eastAsia="Batang" w:hAnsi="Consolas" w:cs="Consolas"/>
+          <w:color w:val="000000" w:themeColor="text1"/>
+          <w:sz w:val="24"/>
+          <w:szCs w:val="24"/>
+        </w:rPr>
+        <w:t>rch(</w:t>
       </w:r>
       <w:proofErr w:type="gramEnd"/>
       <w:r>
@@ -1602,7 +1777,25 @@
           <w:sz w:val="24"/>
           <w:szCs w:val="24"/>
         </w:rPr>
-        <w:t>srch()</w:t>
+        <w:t>s</w:t>
+      </w:r>
+      <w:r>
+        <w:rPr>
+          <w:rFonts w:ascii="Consolas" w:eastAsia="Batang" w:hAnsi="Consolas" w:cs="Consolas"/>
+          <w:color w:val="000000" w:themeColor="text1"/>
+          <w:sz w:val="24"/>
+          <w:szCs w:val="24"/>
+        </w:rPr>
+        <w:t>ea</w:t>
+      </w:r>
+      <w:r>
+        <w:rPr>
+          <w:rFonts w:ascii="Consolas" w:eastAsia="Batang" w:hAnsi="Consolas" w:cs="Consolas"/>
+          <w:color w:val="000000" w:themeColor="text1"/>
+          <w:sz w:val="24"/>
+          <w:szCs w:val="24"/>
+        </w:rPr>
+        <w:t>rch()</w:t>
       </w:r>
       <w:r>
         <w:rPr>
@@ -1652,7 +1845,25 @@
           <w:sz w:val="24"/>
           <w:szCs w:val="24"/>
         </w:rPr>
-        <w:t xml:space="preserve">Write a pseudo-C </w:t>
+        <w:t>Write a</w:t>
+      </w:r>
+      <w:r>
+        <w:rPr>
+          <w:rFonts w:asciiTheme="majorHAnsi" w:eastAsia="Batang" w:hAnsiTheme="majorHAnsi" w:cstheme="majorHAnsi"/>
+          <w:color w:val="000000" w:themeColor="text1"/>
+          <w:sz w:val="24"/>
+          <w:szCs w:val="24"/>
+        </w:rPr>
+        <w:t xml:space="preserve">n “assembly” </w:t>
+      </w:r>
+      <w:r>
+        <w:rPr>
+          <w:rFonts w:asciiTheme="majorHAnsi" w:eastAsia="Batang" w:hAnsiTheme="majorHAnsi" w:cstheme="majorHAnsi"/>
+          <w:color w:val="000000" w:themeColor="text1"/>
+          <w:sz w:val="24"/>
+          <w:szCs w:val="24"/>
+        </w:rPr>
+        <w:t xml:space="preserve">pseudo-C </w:t>
       </w:r>
       <w:r>
         <w:rPr>
@@ -1670,7 +1881,34 @@
           <w:sz w:val="24"/>
           <w:szCs w:val="24"/>
         </w:rPr>
-        <w:t xml:space="preserve"> of the C program on the right.</w:t>
+        <w:t xml:space="preserve"> of the C program on the right</w:t>
+      </w:r>
+      <w:r>
+        <w:rPr>
+          <w:rFonts w:asciiTheme="majorHAnsi" w:eastAsia="Batang" w:hAnsiTheme="majorHAnsi" w:cstheme="majorHAnsi"/>
+          <w:color w:val="000000" w:themeColor="text1"/>
+          <w:sz w:val="24"/>
+          <w:szCs w:val="24"/>
+        </w:rPr>
+        <w:t xml:space="preserve"> (</w:t>
+      </w:r>
+      <w:r>
+        <w:rPr>
+          <w:rFonts w:asciiTheme="majorHAnsi" w:eastAsia="Batang" w:hAnsiTheme="majorHAnsi" w:cstheme="majorHAnsi"/>
+          <w:color w:val="000000" w:themeColor="text1"/>
+          <w:sz w:val="24"/>
+          <w:szCs w:val="24"/>
+        </w:rPr>
+        <w:t>consult</w:t>
+      </w:r>
+      <w:r>
+        <w:rPr>
+          <w:rFonts w:asciiTheme="majorHAnsi" w:eastAsia="Batang" w:hAnsiTheme="majorHAnsi" w:cstheme="majorHAnsi"/>
+          <w:color w:val="000000" w:themeColor="text1"/>
+          <w:sz w:val="24"/>
+          <w:szCs w:val="24"/>
+        </w:rPr>
+        <w:t xml:space="preserve"> homework 1 for help).</w:t>
       </w:r>
     </w:p>
     <w:p>
@@ -2026,15 +2264,24 @@
           <w:rFonts w:ascii="Arial" w:eastAsia="Times New Roman" w:hAnsi="Arial" w:cs="Arial"/>
           <w:bCs/>
         </w:rPr>
-        <w:t xml:space="preserve"> (your_last_name.txt or your_last_name,doc</w:t>
-      </w:r>
+        <w:t xml:space="preserve"> (your_last_name.txt or your_last_</w:t>
+      </w:r>
+      <w:proofErr w:type="gramStart"/>
       <w:r>
         <w:rPr>
           <w:rFonts w:ascii="Arial" w:eastAsia="Times New Roman" w:hAnsi="Arial" w:cs="Arial"/>
           <w:bCs/>
         </w:rPr>
+        <w:t>name,doc</w:t>
+      </w:r>
+      <w:r>
+        <w:rPr>
+          <w:rFonts w:ascii="Arial" w:eastAsia="Times New Roman" w:hAnsi="Arial" w:cs="Arial"/>
+          <w:bCs/>
+        </w:rPr>
         <w:t>x</w:t>
       </w:r>
+      <w:proofErr w:type="gramEnd"/>
       <w:r>
         <w:rPr>
           <w:rFonts w:ascii="Arial" w:eastAsia="Times New Roman" w:hAnsi="Arial" w:cs="Arial"/>
@@ -2179,29 +2426,7 @@
           <w:rFonts w:asciiTheme="majorHAnsi" w:eastAsia="Times New Roman" w:hAnsiTheme="majorHAnsi" w:cstheme="majorHAnsi"/>
           <w:color w:val="000000"/>
         </w:rPr>
-        <w:lastRenderedPageBreak/>
-        <w:t>Assembly homework</w:t>
-      </w:r>
-      <w:r>
-        <w:rPr>
-          <w:rFonts w:asciiTheme="majorHAnsi" w:eastAsia="Times New Roman" w:hAnsiTheme="majorHAnsi" w:cstheme="majorHAnsi"/>
-          <w:color w:val="000000"/>
-        </w:rPr>
-        <w:t xml:space="preserve"> will be graded according to the following </w:t>
-      </w:r>
-      <w:r>
-        <w:rPr>
-          <w:rFonts w:asciiTheme="majorHAnsi" w:eastAsia="Times New Roman" w:hAnsiTheme="majorHAnsi" w:cstheme="majorHAnsi"/>
-          <w:color w:val="000000"/>
-        </w:rPr>
-        <w:t>criteria</w:t>
-      </w:r>
-      <w:r>
-        <w:rPr>
-          <w:rFonts w:asciiTheme="majorHAnsi" w:eastAsia="Times New Roman" w:hAnsiTheme="majorHAnsi" w:cstheme="majorHAnsi"/>
-          <w:color w:val="000000"/>
-        </w:rPr>
-        <w:t>:</w:t>
+        <w:t>Assembly homework will be graded according to the following criteria:</w:t>
       </w:r>
     </w:p>
     <w:p>
@@ -2261,19 +2486,7 @@
         <w:rPr>
           <w:rFonts w:asciiTheme="majorHAnsi" w:hAnsiTheme="majorHAnsi" w:cstheme="majorHAnsi"/>
         </w:rPr>
-        <w:t xml:space="preserve">Each function </w:t>
-      </w:r>
-      <w:r>
-        <w:rPr>
-          <w:rFonts w:asciiTheme="majorHAnsi" w:hAnsiTheme="majorHAnsi" w:cstheme="majorHAnsi"/>
-        </w:rPr>
-        <w:t>must</w:t>
-      </w:r>
-      <w:r>
-        <w:rPr>
-          <w:rFonts w:asciiTheme="majorHAnsi" w:hAnsiTheme="majorHAnsi" w:cstheme="majorHAnsi"/>
-        </w:rPr>
-        <w:t xml:space="preserve"> be preceded by comments</w:t>
+        <w:t>Each function must be preceded by comments</w:t>
       </w:r>
       <w:r>
         <w:rPr>
@@ -2682,7 +2895,23 @@
           <w:rFonts w:asciiTheme="majorHAnsi" w:eastAsia="Times New Roman" w:hAnsiTheme="majorHAnsi" w:cstheme="majorHAnsi"/>
           <w:color w:val="000000"/>
         </w:rPr>
-        <w:t xml:space="preserve"> look exactly the same. Please write the names of the people you worked with on the top comment of the code to clear up any confusion.</w:t>
+        <w:t xml:space="preserve"> look </w:t>
+      </w:r>
+      <w:proofErr w:type="gramStart"/>
+      <w:r>
+        <w:rPr>
+          <w:rFonts w:asciiTheme="majorHAnsi" w:eastAsia="Times New Roman" w:hAnsiTheme="majorHAnsi" w:cstheme="majorHAnsi"/>
+          <w:color w:val="000000"/>
+        </w:rPr>
+        <w:t>exactly the same</w:t>
+      </w:r>
+      <w:proofErr w:type="gramEnd"/>
+      <w:r>
+        <w:rPr>
+          <w:rFonts w:asciiTheme="majorHAnsi" w:eastAsia="Times New Roman" w:hAnsiTheme="majorHAnsi" w:cstheme="majorHAnsi"/>
+          <w:color w:val="000000"/>
+        </w:rPr>
+        <w:t>. Please write the names of the people you worked with on the top comment of the code to clear up any confusion.</w:t>
       </w:r>
     </w:p>
     <w:sectPr>

</xml_diff>

<commit_message>
Update Assembly (Fall'23) schedule
</commit_message>
<xml_diff>
--- a/courses/23F/Assembly/homework/hw3.docx
+++ b/courses/23F/Assembly/homework/hw3.docx
@@ -242,7 +242,7 @@
                         <a:effectLst/>
                         <a:extLst>
                           <a:ext uri="{C572A759-6A51-4108-AA02-DFA0A04FC94B}">
-                            <ma14:wrappingTextBoxFlag xmlns:ma14="http://schemas.microsoft.com/office/mac/drawingml/2011/main" xmlns:w="http://schemas.openxmlformats.org/wordprocessingml/2006/main" xmlns:w10="urn:schemas-microsoft-com:office:word" xmlns:v="urn:schemas-microsoft-com:vml" xmlns:o="urn:schemas-microsoft-com:office:office" xmlns:mv="urn:schemas-microsoft-com:mac:vml" xmlns:mo="http://schemas.microsoft.com/office/mac/office/2008/main" xmlns=""/>
+                            <ma14:wrappingTextBoxFlag xmlns="" xmlns:mo="http://schemas.microsoft.com/office/mac/office/2008/main" xmlns:mv="urn:schemas-microsoft-com:mac:vml" xmlns:o="urn:schemas-microsoft-com:office:office" xmlns:v="urn:schemas-microsoft-com:vml" xmlns:w10="urn:schemas-microsoft-com:office:word" xmlns:w="http://schemas.openxmlformats.org/wordprocessingml/2006/main" xmlns:ma14="http://schemas.microsoft.com/office/mac/drawingml/2011/main"/>
                           </a:ext>
                         </a:extLst>
                       </wps:spPr>
@@ -2005,7 +2005,7 @@
           <w:sz w:val="24"/>
           <w:szCs w:val="24"/>
         </w:rPr>
-        <w:t>Write a MIPS code from the pseudo-C code in part (1).</w:t>
+        <w:t>Write MIPS code from the pseudo-C code in part (1).</w:t>
       </w:r>
     </w:p>
     <w:p>

</xml_diff>